<commit_message>
Bayes factor was added
</commit_message>
<xml_diff>
--- a/readme.docx
+++ b/readme.docx
@@ -2662,34 +2662,6 @@
     </w:p>
     <w:p>
       <w:pPr>
-        <w:spacing w:line="288" w:lineRule="auto"/>
-        <w:rPr>
-          <w:lang w:val="en-US"/>
-        </w:rPr>
-      </w:pPr>
-      <w:r>
-        <w:rPr>
-          <w:lang w:val="en-US"/>
-        </w:rPr>
-        <w:t>Note that in case of epistasis only those effects are stored which are absolutely larger than 0.0001 to save memory space.</w:t>
-      </w:r>
-    </w:p>
-    <w:p>
-      <w:pPr>
-        <w:spacing w:line="288" w:lineRule="auto"/>
-        <w:rPr>
-          <w:lang w:val="en-US"/>
-        </w:rPr>
-      </w:pPr>
-      <w:r>
-        <w:rPr>
-          <w:lang w:val="en-US"/>
-        </w:rPr>
-        <w:t>outPrefix.res</w:t>
-      </w:r>
-    </w:p>
-    <w:p>
-      <w:pPr>
         <w:pStyle w:val="Listenabsatz"/>
         <w:numPr>
           <w:ilvl w:val="0"/>
@@ -2700,39 +2672,49 @@
           <w:lang w:val="en-US"/>
         </w:rPr>
       </w:pPr>
-      <w:r>
-        <w:rPr>
-          <w:lang w:val="en-US"/>
-        </w:rPr>
-        <w:t xml:space="preserve">first column contains </w:t>
-      </w:r>
-      <w:proofErr w:type="spellStart"/>
-      <w:r>
-        <w:rPr>
-          <w:lang w:val="en-US"/>
-        </w:rPr>
-        <w:t>yHat</w:t>
-      </w:r>
-      <w:proofErr w:type="spellEnd"/>
-      <w:r>
-        <w:rPr>
-          <w:lang w:val="en-US"/>
-        </w:rPr>
-        <w:t xml:space="preserve">=genetic </w:t>
-      </w:r>
-      <w:proofErr w:type="spellStart"/>
-      <w:r>
-        <w:rPr>
-          <w:lang w:val="en-US"/>
-        </w:rPr>
-        <w:t>effects+fixed</w:t>
-      </w:r>
-      <w:proofErr w:type="spellEnd"/>
-      <w:r>
-        <w:rPr>
-          <w:lang w:val="en-US"/>
-        </w:rPr>
-        <w:t xml:space="preserve"> effects</w:t>
+      <w:proofErr w:type="spellStart"/>
+      <w:r>
+        <w:rPr>
+          <w:lang w:val="en-US"/>
+        </w:rPr>
+        <w:t>bayesfactor</w:t>
+      </w:r>
+      <w:proofErr w:type="spellEnd"/>
+      <w:r>
+        <w:rPr>
+          <w:lang w:val="en-US"/>
+        </w:rPr>
+        <w:t>; maximum value is 99999</w:t>
+      </w:r>
+      <w:bookmarkStart w:id="0" w:name="_GoBack"/>
+      <w:bookmarkEnd w:id="0"/>
+    </w:p>
+    <w:p>
+      <w:pPr>
+        <w:spacing w:line="288" w:lineRule="auto"/>
+        <w:rPr>
+          <w:lang w:val="en-US"/>
+        </w:rPr>
+      </w:pPr>
+      <w:r>
+        <w:rPr>
+          <w:lang w:val="en-US"/>
+        </w:rPr>
+        <w:t>Note that in case of epistasis only those effects are stored which are absolutely larger than 0.0001 to save memory space.</w:t>
+      </w:r>
+    </w:p>
+    <w:p>
+      <w:pPr>
+        <w:spacing w:line="288" w:lineRule="auto"/>
+        <w:rPr>
+          <w:lang w:val="en-US"/>
+        </w:rPr>
+      </w:pPr>
+      <w:r>
+        <w:rPr>
+          <w:lang w:val="en-US"/>
+        </w:rPr>
+        <w:t>outPrefix.res</w:t>
       </w:r>
     </w:p>
     <w:p>
@@ -2751,6 +2733,53 @@
         <w:rPr>
           <w:lang w:val="en-US"/>
         </w:rPr>
+        <w:t xml:space="preserve">first column contains </w:t>
+      </w:r>
+      <w:proofErr w:type="spellStart"/>
+      <w:r>
+        <w:rPr>
+          <w:lang w:val="en-US"/>
+        </w:rPr>
+        <w:t>yHat</w:t>
+      </w:r>
+      <w:proofErr w:type="spellEnd"/>
+      <w:r>
+        <w:rPr>
+          <w:lang w:val="en-US"/>
+        </w:rPr>
+        <w:t xml:space="preserve">=genetic </w:t>
+      </w:r>
+      <w:proofErr w:type="spellStart"/>
+      <w:r>
+        <w:rPr>
+          <w:lang w:val="en-US"/>
+        </w:rPr>
+        <w:t>effects+fixed</w:t>
+      </w:r>
+      <w:proofErr w:type="spellEnd"/>
+      <w:r>
+        <w:rPr>
+          <w:lang w:val="en-US"/>
+        </w:rPr>
+        <w:t xml:space="preserve"> effects</w:t>
+      </w:r>
+    </w:p>
+    <w:p>
+      <w:pPr>
+        <w:pStyle w:val="Listenabsatz"/>
+        <w:numPr>
+          <w:ilvl w:val="0"/>
+          <w:numId w:val="2"/>
+        </w:numPr>
+        <w:spacing w:line="288" w:lineRule="auto"/>
+        <w:rPr>
+          <w:lang w:val="en-US"/>
+        </w:rPr>
+      </w:pPr>
+      <w:r>
+        <w:rPr>
+          <w:lang w:val="en-US"/>
+        </w:rPr>
         <w:t xml:space="preserve">second column contains residuals </w:t>
       </w:r>
       <w:proofErr w:type="spellStart"/>
@@ -3428,6 +3457,7 @@
         <w:rPr>
           <w:lang w:val="en-US"/>
         </w:rPr>
+        <w:lastRenderedPageBreak/>
         <w:t>Inferences on significance</w:t>
       </w:r>
       <w:r>
@@ -3520,8 +3550,6 @@
         </w:rPr>
         <w:t>:99-110.</w:t>
       </w:r>
-      <w:bookmarkStart w:id="0" w:name="_GoBack"/>
-      <w:bookmarkEnd w:id="0"/>
     </w:p>
     <w:p>
       <w:pPr>
@@ -4015,7 +4043,7 @@
           <w:rPr>
             <w:noProof/>
           </w:rPr>
-          <w:t>3</w:t>
+          <w:t>1</w:t>
         </w:r>
         <w:r>
           <w:fldChar w:fldCharType="end"/>
@@ -4083,11 +4111,11 @@
     </w:r>
     <w:proofErr w:type="spellStart"/>
     <w:r>
-      <w:t>February</w:t>
+      <w:t>January</w:t>
     </w:r>
     <w:proofErr w:type="spellEnd"/>
     <w:r>
-      <w:t xml:space="preserve"> 2, 2017</w:t>
+      <w:t xml:space="preserve"> 26, 2018</w:t>
     </w:r>
   </w:p>
 </w:hdr>

</xml_diff>

<commit_message>
correct Bayes factor was added
</commit_message>
<xml_diff>
--- a/readme.docx
+++ b/readme.docx
@@ -2662,34 +2662,6 @@
     </w:p>
     <w:p>
       <w:pPr>
-        <w:spacing w:line="288" w:lineRule="auto"/>
-        <w:rPr>
-          <w:lang w:val="en-US"/>
-        </w:rPr>
-      </w:pPr>
-      <w:r>
-        <w:rPr>
-          <w:lang w:val="en-US"/>
-        </w:rPr>
-        <w:t>Note that in case of epistasis only those effects are stored which are absolutely larger than 0.0001 to save memory space.</w:t>
-      </w:r>
-    </w:p>
-    <w:p>
-      <w:pPr>
-        <w:spacing w:line="288" w:lineRule="auto"/>
-        <w:rPr>
-          <w:lang w:val="en-US"/>
-        </w:rPr>
-      </w:pPr>
-      <w:r>
-        <w:rPr>
-          <w:lang w:val="en-US"/>
-        </w:rPr>
-        <w:t>outPrefix.res</w:t>
-      </w:r>
-    </w:p>
-    <w:p>
-      <w:pPr>
         <w:pStyle w:val="Listenabsatz"/>
         <w:numPr>
           <w:ilvl w:val="0"/>
@@ -2700,39 +2672,49 @@
           <w:lang w:val="en-US"/>
         </w:rPr>
       </w:pPr>
-      <w:r>
-        <w:rPr>
-          <w:lang w:val="en-US"/>
-        </w:rPr>
-        <w:t xml:space="preserve">first column contains </w:t>
-      </w:r>
-      <w:proofErr w:type="spellStart"/>
-      <w:r>
-        <w:rPr>
-          <w:lang w:val="en-US"/>
-        </w:rPr>
-        <w:t>yHat</w:t>
-      </w:r>
-      <w:proofErr w:type="spellEnd"/>
-      <w:r>
-        <w:rPr>
-          <w:lang w:val="en-US"/>
-        </w:rPr>
-        <w:t xml:space="preserve">=genetic </w:t>
-      </w:r>
-      <w:proofErr w:type="spellStart"/>
-      <w:r>
-        <w:rPr>
-          <w:lang w:val="en-US"/>
-        </w:rPr>
-        <w:t>effects+fixed</w:t>
-      </w:r>
-      <w:proofErr w:type="spellEnd"/>
-      <w:r>
-        <w:rPr>
-          <w:lang w:val="en-US"/>
-        </w:rPr>
-        <w:t xml:space="preserve"> effects</w:t>
+      <w:proofErr w:type="spellStart"/>
+      <w:r>
+        <w:rPr>
+          <w:lang w:val="en-US"/>
+        </w:rPr>
+        <w:t>bayesfactor</w:t>
+      </w:r>
+      <w:proofErr w:type="spellEnd"/>
+      <w:r>
+        <w:rPr>
+          <w:lang w:val="en-US"/>
+        </w:rPr>
+        <w:t>; maximum value is 99999</w:t>
+      </w:r>
+      <w:bookmarkStart w:id="0" w:name="_GoBack"/>
+      <w:bookmarkEnd w:id="0"/>
+    </w:p>
+    <w:p>
+      <w:pPr>
+        <w:spacing w:line="288" w:lineRule="auto"/>
+        <w:rPr>
+          <w:lang w:val="en-US"/>
+        </w:rPr>
+      </w:pPr>
+      <w:r>
+        <w:rPr>
+          <w:lang w:val="en-US"/>
+        </w:rPr>
+        <w:t>Note that in case of epistasis only those effects are stored which are absolutely larger than 0.0001 to save memory space.</w:t>
+      </w:r>
+    </w:p>
+    <w:p>
+      <w:pPr>
+        <w:spacing w:line="288" w:lineRule="auto"/>
+        <w:rPr>
+          <w:lang w:val="en-US"/>
+        </w:rPr>
+      </w:pPr>
+      <w:r>
+        <w:rPr>
+          <w:lang w:val="en-US"/>
+        </w:rPr>
+        <w:t>outPrefix.res</w:t>
       </w:r>
     </w:p>
     <w:p>
@@ -2751,6 +2733,53 @@
         <w:rPr>
           <w:lang w:val="en-US"/>
         </w:rPr>
+        <w:t xml:space="preserve">first column contains </w:t>
+      </w:r>
+      <w:proofErr w:type="spellStart"/>
+      <w:r>
+        <w:rPr>
+          <w:lang w:val="en-US"/>
+        </w:rPr>
+        <w:t>yHat</w:t>
+      </w:r>
+      <w:proofErr w:type="spellEnd"/>
+      <w:r>
+        <w:rPr>
+          <w:lang w:val="en-US"/>
+        </w:rPr>
+        <w:t xml:space="preserve">=genetic </w:t>
+      </w:r>
+      <w:proofErr w:type="spellStart"/>
+      <w:r>
+        <w:rPr>
+          <w:lang w:val="en-US"/>
+        </w:rPr>
+        <w:t>effects+fixed</w:t>
+      </w:r>
+      <w:proofErr w:type="spellEnd"/>
+      <w:r>
+        <w:rPr>
+          <w:lang w:val="en-US"/>
+        </w:rPr>
+        <w:t xml:space="preserve"> effects</w:t>
+      </w:r>
+    </w:p>
+    <w:p>
+      <w:pPr>
+        <w:pStyle w:val="Listenabsatz"/>
+        <w:numPr>
+          <w:ilvl w:val="0"/>
+          <w:numId w:val="2"/>
+        </w:numPr>
+        <w:spacing w:line="288" w:lineRule="auto"/>
+        <w:rPr>
+          <w:lang w:val="en-US"/>
+        </w:rPr>
+      </w:pPr>
+      <w:r>
+        <w:rPr>
+          <w:lang w:val="en-US"/>
+        </w:rPr>
         <w:t xml:space="preserve">second column contains residuals </w:t>
       </w:r>
       <w:proofErr w:type="spellStart"/>
@@ -3428,6 +3457,7 @@
         <w:rPr>
           <w:lang w:val="en-US"/>
         </w:rPr>
+        <w:lastRenderedPageBreak/>
         <w:t>Inferences on significance</w:t>
       </w:r>
       <w:r>
@@ -3520,8 +3550,6 @@
         </w:rPr>
         <w:t>:99-110.</w:t>
       </w:r>
-      <w:bookmarkStart w:id="0" w:name="_GoBack"/>
-      <w:bookmarkEnd w:id="0"/>
     </w:p>
     <w:p>
       <w:pPr>
@@ -4015,7 +4043,7 @@
           <w:rPr>
             <w:noProof/>
           </w:rPr>
-          <w:t>3</w:t>
+          <w:t>1</w:t>
         </w:r>
         <w:r>
           <w:fldChar w:fldCharType="end"/>
@@ -4083,11 +4111,11 @@
     </w:r>
     <w:proofErr w:type="spellStart"/>
     <w:r>
-      <w:t>February</w:t>
+      <w:t>January</w:t>
     </w:r>
     <w:proofErr w:type="spellEnd"/>
     <w:r>
-      <w:t xml:space="preserve"> 2, 2017</w:t>
+      <w:t xml:space="preserve"> 26, 2018</w:t>
     </w:r>
   </w:p>
 </w:hdr>

</xml_diff>